<commit_message>
Se arreglo el bug del minijuego
</commit_message>
<xml_diff>
--- a/Requerimientos.docx
+++ b/Requerimientos.docx
@@ -73,11 +73,13 @@
     <w:p>
       <w:pPr>
         <w:rPr>
-          <w:lang w:val="es-BO"/>
-        </w:rPr>
-      </w:pPr>
-      <w:r>
-        <w:rPr>
+          <w:color w:val="4472C4" w:themeColor="accent1"/>
+          <w:lang w:val="es-BO"/>
+        </w:rPr>
+      </w:pPr>
+      <w:r>
+        <w:rPr>
+          <w:color w:val="4472C4" w:themeColor="accent1"/>
           <w:lang w:val="es-BO"/>
         </w:rPr>
         <w:t>Cambiar el minijuego al momento del hackeo amarillo.</w:t>
@@ -215,12 +217,14 @@
     <w:p>
       <w:pPr>
         <w:rPr>
-          <w:lang w:val="es-BO"/>
-        </w:rPr>
-      </w:pPr>
-      <w:proofErr w:type="spellStart"/>
-      <w:r>
-        <w:rPr>
+          <w:color w:val="4472C4" w:themeColor="accent1"/>
+          <w:lang w:val="es-BO"/>
+        </w:rPr>
+      </w:pPr>
+      <w:proofErr w:type="spellStart"/>
+      <w:r>
+        <w:rPr>
+          <w:color w:val="4472C4" w:themeColor="accent1"/>
           <w:lang w:val="es-BO"/>
         </w:rPr>
         <w:t>Trancisiones</w:t>
@@ -228,6 +232,7 @@
       <w:proofErr w:type="spellEnd"/>
       <w:r>
         <w:rPr>
+          <w:color w:val="4472C4" w:themeColor="accent1"/>
           <w:lang w:val="es-BO"/>
         </w:rPr>
         <w:t xml:space="preserve"> de escenas</w:t>
@@ -447,11 +452,13 @@
     <w:p>
       <w:pPr>
         <w:rPr>
-          <w:lang w:val="es-BO"/>
-        </w:rPr>
-      </w:pPr>
-      <w:r>
-        <w:rPr>
+          <w:color w:val="4472C4" w:themeColor="accent1"/>
+          <w:lang w:val="es-BO"/>
+        </w:rPr>
+      </w:pPr>
+      <w:r>
+        <w:rPr>
+          <w:color w:val="4472C4" w:themeColor="accent1"/>
           <w:lang w:val="es-BO"/>
         </w:rPr>
         <w:t xml:space="preserve">Retratos </w:t>
@@ -459,6 +466,7 @@
       <w:proofErr w:type="spellStart"/>
       <w:r>
         <w:rPr>
+          <w:color w:val="4472C4" w:themeColor="accent1"/>
           <w:lang w:val="es-BO"/>
         </w:rPr>
         <w:t>mas</w:t>
@@ -466,6 +474,7 @@
       <w:proofErr w:type="spellEnd"/>
       <w:r>
         <w:rPr>
+          <w:color w:val="4472C4" w:themeColor="accent1"/>
           <w:lang w:val="es-BO"/>
         </w:rPr>
         <w:t xml:space="preserve"> grandes</w:t>
@@ -704,6 +713,7 @@
     <w:lsdException w:name="HTML Sample" w:semiHidden="1" w:unhideWhenUsed="1"/>
     <w:lsdException w:name="HTML Typewriter" w:semiHidden="1" w:unhideWhenUsed="1"/>
     <w:lsdException w:name="HTML Variable" w:semiHidden="1" w:unhideWhenUsed="1"/>
+    <w:lsdException w:name="Normal Table" w:semiHidden="1" w:unhideWhenUsed="1"/>
     <w:lsdException w:name="annotation subject" w:semiHidden="1" w:unhideWhenUsed="1"/>
     <w:lsdException w:name="No List" w:semiHidden="1" w:unhideWhenUsed="1"/>
     <w:lsdException w:name="Outline List 1" w:semiHidden="1" w:unhideWhenUsed="1"/>
@@ -746,8 +756,11 @@
     <w:lsdException w:name="Table Contemporary" w:semiHidden="1" w:unhideWhenUsed="1"/>
     <w:lsdException w:name="Table Elegant" w:semiHidden="1" w:unhideWhenUsed="1"/>
     <w:lsdException w:name="Table Professional" w:semiHidden="1" w:unhideWhenUsed="1"/>
+    <w:lsdException w:name="Table Subtle 1" w:semiHidden="1" w:unhideWhenUsed="1"/>
     <w:lsdException w:name="Table Subtle 2" w:semiHidden="1" w:unhideWhenUsed="1"/>
     <w:lsdException w:name="Table Web 1" w:semiHidden="1" w:unhideWhenUsed="1"/>
+    <w:lsdException w:name="Table Web 2" w:semiHidden="1" w:unhideWhenUsed="1"/>
+    <w:lsdException w:name="Table Web 3" w:semiHidden="1" w:unhideWhenUsed="1"/>
     <w:lsdException w:name="Balloon Text" w:semiHidden="1" w:unhideWhenUsed="1"/>
     <w:lsdException w:name="Table Grid" w:uiPriority="39"/>
     <w:lsdException w:name="Table Theme" w:semiHidden="1" w:unhideWhenUsed="1"/>

</xml_diff>

<commit_message>
Se optimizo el juego
</commit_message>
<xml_diff>
--- a/Requerimientos.docx
+++ b/Requerimientos.docx
@@ -38,92 +38,485 @@
           <w:lang w:val="es-BO"/>
         </w:rPr>
       </w:pPr>
+      <w:r>
+        <w:rPr>
+          <w:color w:val="2F5496" w:themeColor="accent1" w:themeShade="BF"/>
+          <w:lang w:val="es-BO"/>
+        </w:rPr>
+        <w:t>Bot</w:t>
+      </w:r>
+      <w:r>
+        <w:rPr>
+          <w:color w:val="2F5496" w:themeColor="accent1" w:themeShade="BF"/>
+          <w:lang w:val="es-BO"/>
+        </w:rPr>
+        <w:t>ó</w:t>
+      </w:r>
+      <w:r>
+        <w:rPr>
+          <w:color w:val="2F5496" w:themeColor="accent1" w:themeShade="BF"/>
+          <w:lang w:val="es-BO"/>
+        </w:rPr>
+        <w:t>n Reinicia</w:t>
+      </w:r>
+    </w:p>
+    <w:p>
+      <w:pPr>
+        <w:rPr>
+          <w:lang w:val="es-BO"/>
+        </w:rPr>
+      </w:pPr>
+      <w:r>
+        <w:rPr>
+          <w:lang w:val="es-BO"/>
+        </w:rPr>
+        <w:t>Cinemáticas</w:t>
+      </w:r>
+    </w:p>
+    <w:p>
+      <w:pPr>
+        <w:rPr>
+          <w:color w:val="4472C4" w:themeColor="accent1"/>
+          <w:lang w:val="es-BO"/>
+        </w:rPr>
+      </w:pPr>
+      <w:r>
+        <w:rPr>
+          <w:color w:val="4472C4" w:themeColor="accent1"/>
+          <w:lang w:val="es-BO"/>
+        </w:rPr>
+        <w:t>Cambiar el minijuego al momento del hackeo amarillo.</w:t>
+      </w:r>
+    </w:p>
+    <w:p>
+      <w:pPr>
+        <w:rPr>
+          <w:color w:val="2F5496" w:themeColor="accent1" w:themeShade="BF"/>
+          <w:lang w:val="es-BO"/>
+        </w:rPr>
+      </w:pPr>
+      <w:r>
+        <w:rPr>
+          <w:color w:val="2F5496" w:themeColor="accent1" w:themeShade="BF"/>
+          <w:lang w:val="es-BO"/>
+        </w:rPr>
+        <w:t>Diálogos</w:t>
+      </w:r>
+      <w:r>
+        <w:rPr>
+          <w:color w:val="2F5496" w:themeColor="accent1" w:themeShade="BF"/>
+          <w:lang w:val="es-BO"/>
+        </w:rPr>
+        <w:t xml:space="preserve"> autocompletar al presionar </w:t>
+      </w:r>
+      <w:r>
+        <w:rPr>
+          <w:color w:val="2F5496" w:themeColor="accent1" w:themeShade="BF"/>
+          <w:lang w:val="es-BO"/>
+        </w:rPr>
+        <w:t>botón</w:t>
+      </w:r>
+      <w:r>
+        <w:rPr>
+          <w:color w:val="2F5496" w:themeColor="accent1" w:themeShade="BF"/>
+          <w:lang w:val="es-BO"/>
+        </w:rPr>
+        <w:t xml:space="preserve"> y pasar al siguiente dialogo</w:t>
+      </w:r>
+    </w:p>
+    <w:p>
+      <w:pPr>
+        <w:rPr>
+          <w:color w:val="FF0000"/>
+          <w:lang w:val="es-BO"/>
+        </w:rPr>
+      </w:pPr>
+      <w:r>
+        <w:rPr>
+          <w:color w:val="FF0000"/>
+          <w:lang w:val="es-BO"/>
+        </w:rPr>
+        <w:t>Prioridad 2</w:t>
+      </w:r>
+    </w:p>
+    <w:p>
+      <w:pPr>
+        <w:rPr>
+          <w:color w:val="4472C4" w:themeColor="accent1"/>
+          <w:lang w:val="es-BO"/>
+        </w:rPr>
+      </w:pPr>
+      <w:r>
+        <w:rPr>
+          <w:color w:val="4472C4" w:themeColor="accent1"/>
+          <w:lang w:val="es-BO"/>
+        </w:rPr>
+        <w:t xml:space="preserve">Temporizador tiempo </w:t>
+      </w:r>
       <w:proofErr w:type="spellStart"/>
       <w:r>
         <w:rPr>
-          <w:color w:val="2F5496" w:themeColor="accent1" w:themeShade="BF"/>
-          <w:lang w:val="es-BO"/>
-        </w:rPr>
-        <w:t>Boton</w:t>
+          <w:color w:val="4472C4" w:themeColor="accent1"/>
+          <w:lang w:val="es-BO"/>
+        </w:rPr>
+        <w:t>limite</w:t>
       </w:r>
       <w:proofErr w:type="spellEnd"/>
       <w:r>
         <w:rPr>
-          <w:color w:val="2F5496" w:themeColor="accent1" w:themeShade="BF"/>
-          <w:lang w:val="es-BO"/>
-        </w:rPr>
-        <w:t xml:space="preserve"> Reinicia</w:t>
-      </w:r>
-    </w:p>
-    <w:p>
-      <w:pPr>
-        <w:rPr>
-          <w:lang w:val="es-BO"/>
-        </w:rPr>
-      </w:pPr>
+          <w:color w:val="4472C4" w:themeColor="accent1"/>
+          <w:lang w:val="es-BO"/>
+        </w:rPr>
+        <w:t xml:space="preserve"> para acabar</w:t>
+      </w:r>
+    </w:p>
+    <w:p>
+      <w:pPr>
+        <w:rPr>
+          <w:color w:val="4472C4" w:themeColor="accent1"/>
+          <w:lang w:val="es-BO"/>
+        </w:rPr>
+      </w:pPr>
+      <w:r>
+        <w:rPr>
+          <w:color w:val="4472C4" w:themeColor="accent1"/>
+          <w:lang w:val="es-BO"/>
+        </w:rPr>
+        <w:t xml:space="preserve">Al reducir las bolitas se hacen </w:t>
+      </w:r>
       <w:proofErr w:type="spellStart"/>
       <w:r>
         <w:rPr>
-          <w:lang w:val="es-BO"/>
-        </w:rPr>
-        <w:t>Cinematicas</w:t>
+          <w:color w:val="4472C4" w:themeColor="accent1"/>
+          <w:lang w:val="es-BO"/>
+        </w:rPr>
+        <w:t>mas</w:t>
       </w:r>
       <w:proofErr w:type="spellEnd"/>
-    </w:p>
-    <w:p>
-      <w:pPr>
-        <w:rPr>
-          <w:color w:val="4472C4" w:themeColor="accent1"/>
-          <w:lang w:val="es-BO"/>
-        </w:rPr>
-      </w:pPr>
-      <w:r>
-        <w:rPr>
-          <w:color w:val="4472C4" w:themeColor="accent1"/>
-          <w:lang w:val="es-BO"/>
-        </w:rPr>
-        <w:t>Cambiar el minijuego al momento del hackeo amarillo.</w:t>
-      </w:r>
-    </w:p>
-    <w:p>
-      <w:pPr>
-        <w:rPr>
-          <w:color w:val="2F5496" w:themeColor="accent1" w:themeShade="BF"/>
+      <w:r>
+        <w:rPr>
+          <w:color w:val="4472C4" w:themeColor="accent1"/>
+          <w:lang w:val="es-BO"/>
+        </w:rPr>
+        <w:t xml:space="preserve"> </w:t>
+      </w:r>
+      <w:r>
+        <w:rPr>
+          <w:color w:val="4472C4" w:themeColor="accent1"/>
+          <w:lang w:val="es-BO"/>
+        </w:rPr>
+        <w:t>rápidas</w:t>
+      </w:r>
+      <w:r>
+        <w:rPr>
+          <w:color w:val="4472C4" w:themeColor="accent1"/>
+          <w:lang w:val="es-BO"/>
+        </w:rPr>
+        <w:t>.</w:t>
+      </w:r>
+      <w:r>
+        <w:rPr>
+          <w:color w:val="4472C4" w:themeColor="accent1"/>
+          <w:lang w:val="es-BO"/>
+        </w:rPr>
+        <w:t xml:space="preserve"> </w:t>
+      </w:r>
+    </w:p>
+    <w:p>
+      <w:pPr>
+        <w:rPr>
+          <w:color w:val="4472C4" w:themeColor="accent1"/>
+          <w:lang w:val="es-BO"/>
+        </w:rPr>
+      </w:pPr>
+      <w:r>
+        <w:rPr>
+          <w:color w:val="4472C4" w:themeColor="accent1"/>
+          <w:lang w:val="es-BO"/>
+        </w:rPr>
+        <w:t>Transiciones</w:t>
+      </w:r>
+      <w:r>
+        <w:rPr>
+          <w:color w:val="4472C4" w:themeColor="accent1"/>
+          <w:lang w:val="es-BO"/>
+        </w:rPr>
+        <w:t xml:space="preserve"> de escenas</w:t>
+      </w:r>
+    </w:p>
+    <w:p>
+      <w:pPr>
+        <w:rPr>
+          <w:lang w:val="es-BO"/>
+        </w:rPr>
+      </w:pPr>
+      <w:r>
+        <w:rPr>
+          <w:lang w:val="es-BO"/>
+        </w:rPr>
+        <w:t>música</w:t>
+      </w:r>
+      <w:r>
+        <w:rPr>
+          <w:lang w:val="es-BO"/>
+        </w:rPr>
+        <w:t xml:space="preserve"> de tensión </w:t>
+      </w:r>
+      <w:proofErr w:type="gramStart"/>
+      <w:r>
+        <w:rPr>
+          <w:lang w:val="es-BO"/>
+        </w:rPr>
+        <w:t>( diálogo</w:t>
+      </w:r>
+      <w:proofErr w:type="gramEnd"/>
+      <w:r>
+        <w:rPr>
+          <w:lang w:val="es-BO"/>
+        </w:rPr>
+        <w:t xml:space="preserve"> con amarillo )</w:t>
+      </w:r>
+    </w:p>
+    <w:p>
+      <w:pPr>
+        <w:rPr>
+          <w:lang w:val="es-BO"/>
+        </w:rPr>
+      </w:pPr>
+      <w:r>
+        <w:rPr>
+          <w:lang w:val="es-BO"/>
+        </w:rPr>
+        <w:t>música</w:t>
+      </w:r>
+      <w:r>
+        <w:rPr>
+          <w:lang w:val="es-BO"/>
+        </w:rPr>
+        <w:t xml:space="preserve"> de inicio</w:t>
+      </w:r>
+    </w:p>
+    <w:p>
+      <w:pPr>
+        <w:rPr>
+          <w:lang w:val="es-BO"/>
+        </w:rPr>
+      </w:pPr>
+      <w:r>
+        <w:rPr>
+          <w:lang w:val="es-BO"/>
+        </w:rPr>
+        <w:t>música</w:t>
+      </w:r>
+      <w:r>
+        <w:rPr>
+          <w:lang w:val="es-BO"/>
+        </w:rPr>
+        <w:t xml:space="preserve"> final </w:t>
+      </w:r>
+    </w:p>
+    <w:p>
+      <w:pPr>
+        <w:rPr>
+          <w:color w:val="4472C4" w:themeColor="accent1"/>
+          <w:lang w:val="es-BO"/>
+        </w:rPr>
+      </w:pPr>
+      <w:r>
+        <w:rPr>
+          <w:color w:val="4472C4" w:themeColor="accent1"/>
+          <w:lang w:val="es-BO"/>
+        </w:rPr>
+        <w:t>Illimani fondo del Desierto</w:t>
+      </w:r>
+    </w:p>
+    <w:p>
+      <w:pPr>
+        <w:rPr>
+          <w:color w:val="4472C4" w:themeColor="accent1"/>
+          <w:lang w:val="es-BO"/>
+        </w:rPr>
+      </w:pPr>
+      <w:r>
+        <w:rPr>
+          <w:color w:val="4472C4" w:themeColor="accent1"/>
+          <w:lang w:val="es-BO"/>
+        </w:rPr>
+        <w:t>Interfaz pulir</w:t>
+      </w:r>
+    </w:p>
+    <w:p>
+      <w:pPr>
+        <w:rPr>
+          <w:color w:val="FF0000"/>
+          <w:lang w:val="es-BO"/>
+        </w:rPr>
+      </w:pPr>
+      <w:r>
+        <w:rPr>
+          <w:color w:val="FF0000"/>
+          <w:lang w:val="es-BO"/>
+        </w:rPr>
+        <w:t xml:space="preserve">Prioridad 3 </w:t>
+      </w:r>
+    </w:p>
+    <w:p>
+      <w:pPr>
+        <w:rPr>
+          <w:lang w:val="es-BO"/>
+        </w:rPr>
+      </w:pPr>
+      <w:r>
+        <w:rPr>
+          <w:lang w:val="es-BO"/>
+        </w:rPr>
+        <w:t>Microbús</w:t>
+      </w:r>
+      <w:r>
+        <w:rPr>
+          <w:lang w:val="es-BO"/>
+        </w:rPr>
+        <w:t xml:space="preserve"> en </w:t>
+      </w:r>
+      <w:proofErr w:type="gramStart"/>
+      <w:r>
+        <w:rPr>
+          <w:lang w:val="es-BO"/>
+        </w:rPr>
+        <w:t>pixel</w:t>
+      </w:r>
+      <w:proofErr w:type="gramEnd"/>
+      <w:r>
+        <w:rPr>
+          <w:lang w:val="es-BO"/>
+        </w:rPr>
+        <w:t xml:space="preserve"> art</w:t>
+      </w:r>
+    </w:p>
+    <w:p>
+      <w:pPr>
+        <w:rPr>
           <w:lang w:val="es-BO"/>
         </w:rPr>
       </w:pPr>
       <w:proofErr w:type="spellStart"/>
       <w:r>
         <w:rPr>
-          <w:color w:val="2F5496" w:themeColor="accent1" w:themeShade="BF"/>
-          <w:lang w:val="es-BO"/>
-        </w:rPr>
-        <w:t>Dialogos</w:t>
+          <w:lang w:val="es-BO"/>
+        </w:rPr>
+        <w:t>Carmila</w:t>
       </w:r>
       <w:proofErr w:type="spellEnd"/>
       <w:r>
         <w:rPr>
-          <w:color w:val="2F5496" w:themeColor="accent1" w:themeShade="BF"/>
-          <w:lang w:val="es-BO"/>
-        </w:rPr>
-        <w:t xml:space="preserve"> autocompletar al presionar </w:t>
+          <w:lang w:val="es-BO"/>
+        </w:rPr>
+        <w:t xml:space="preserve"> llega en el </w:t>
+      </w:r>
+      <w:r>
+        <w:rPr>
+          <w:lang w:val="es-BO"/>
+        </w:rPr>
+        <w:t>minibús</w:t>
+      </w:r>
+      <w:r>
+        <w:rPr>
+          <w:lang w:val="es-BO"/>
+        </w:rPr>
+        <w:t xml:space="preserve"> – Efecto de sonido del </w:t>
+      </w:r>
+      <w:r>
+        <w:rPr>
+          <w:lang w:val="es-BO"/>
+        </w:rPr>
+        <w:t>minibús</w:t>
+      </w:r>
+    </w:p>
+    <w:p>
+      <w:pPr>
+        <w:rPr>
+          <w:color w:val="FF0000"/>
+          <w:lang w:val="es-BO"/>
+        </w:rPr>
+      </w:pPr>
+      <w:r>
+        <w:rPr>
+          <w:color w:val="FF0000"/>
+          <w:lang w:val="es-BO"/>
+        </w:rPr>
+        <w:t xml:space="preserve">Prioridad 4 </w:t>
+      </w:r>
+    </w:p>
+    <w:p>
+      <w:pPr>
+        <w:rPr>
+          <w:color w:val="4472C4" w:themeColor="accent1"/>
+          <w:lang w:val="es-BO"/>
+        </w:rPr>
+      </w:pPr>
+      <w:r>
+        <w:rPr>
+          <w:color w:val="4472C4" w:themeColor="accent1"/>
+          <w:lang w:val="es-BO"/>
+        </w:rPr>
+        <w:t xml:space="preserve">Retratos </w:t>
       </w:r>
       <w:proofErr w:type="spellStart"/>
       <w:r>
         <w:rPr>
-          <w:color w:val="2F5496" w:themeColor="accent1" w:themeShade="BF"/>
-          <w:lang w:val="es-BO"/>
-        </w:rPr>
-        <w:t>boton</w:t>
+          <w:color w:val="4472C4" w:themeColor="accent1"/>
+          <w:lang w:val="es-BO"/>
+        </w:rPr>
+        <w:t>mas</w:t>
       </w:r>
       <w:proofErr w:type="spellEnd"/>
       <w:r>
         <w:rPr>
-          <w:color w:val="2F5496" w:themeColor="accent1" w:themeShade="BF"/>
-          <w:lang w:val="es-BO"/>
-        </w:rPr>
-        <w:t xml:space="preserve"> y pasar al siguiente dialogo</w:t>
-      </w:r>
+          <w:color w:val="4472C4" w:themeColor="accent1"/>
+          <w:lang w:val="es-BO"/>
+        </w:rPr>
+        <w:t xml:space="preserve"> grandes</w:t>
+      </w:r>
+    </w:p>
+    <w:p>
+      <w:pPr>
+        <w:rPr>
+          <w:lang w:val="es-BO"/>
+        </w:rPr>
+      </w:pPr>
+      <w:r>
+        <w:rPr>
+          <w:lang w:val="es-BO"/>
+        </w:rPr>
+        <w:t xml:space="preserve">Ambiente contaminado </w:t>
+      </w:r>
+    </w:p>
+    <w:p>
+      <w:pPr>
+        <w:rPr>
+          <w:lang w:val="es-BO"/>
+        </w:rPr>
+      </w:pPr>
+      <w:r>
+        <w:rPr>
+          <w:lang w:val="es-BO"/>
+        </w:rPr>
+        <w:t>Contaminación</w:t>
+      </w:r>
+      <w:r>
+        <w:rPr>
+          <w:lang w:val="es-BO"/>
+        </w:rPr>
+        <w:t xml:space="preserve"> del transporte (minibuses, </w:t>
+      </w:r>
+      <w:proofErr w:type="gramStart"/>
+      <w:r>
+        <w:rPr>
+          <w:lang w:val="es-BO"/>
+        </w:rPr>
+        <w:t>micro )</w:t>
+      </w:r>
+      <w:proofErr w:type="gramEnd"/>
     </w:p>
     <w:p>
       <w:pPr>
@@ -137,54 +530,41 @@
           <w:color w:val="FF0000"/>
           <w:lang w:val="es-BO"/>
         </w:rPr>
-        <w:t>Prioridad 2</w:t>
-      </w:r>
-    </w:p>
-    <w:p>
-      <w:pPr>
-        <w:rPr>
-          <w:lang w:val="es-BO"/>
-        </w:rPr>
-      </w:pPr>
-      <w:r>
-        <w:rPr>
-          <w:lang w:val="es-BO"/>
-        </w:rPr>
-        <w:t xml:space="preserve">Temporizador tiempo </w:t>
-      </w:r>
+        <w:t>Prioridad 5</w:t>
+      </w:r>
+    </w:p>
+    <w:p>
+      <w:pPr>
+        <w:rPr>
+          <w:lang w:val="es-BO"/>
+        </w:rPr>
+      </w:pPr>
       <w:proofErr w:type="spellStart"/>
       <w:r>
         <w:rPr>
           <w:lang w:val="es-BO"/>
         </w:rPr>
-        <w:t>limite</w:t>
+        <w:t>Sprite</w:t>
+      </w:r>
+      <w:r>
+        <w:rPr>
+          <w:lang w:val="es-BO"/>
+        </w:rPr>
+        <w:t>s</w:t>
       </w:r>
       <w:proofErr w:type="spellEnd"/>
       <w:r>
         <w:rPr>
           <w:lang w:val="es-BO"/>
         </w:rPr>
-        <w:t xml:space="preserve"> para acabar</w:t>
-      </w:r>
-    </w:p>
-    <w:p>
-      <w:pPr>
-        <w:rPr>
-          <w:lang w:val="es-BO"/>
-        </w:rPr>
-      </w:pPr>
-      <w:r>
-        <w:rPr>
-          <w:lang w:val="es-BO"/>
-        </w:rPr>
-        <w:t xml:space="preserve">Al reducir las bolitas se hacen </w:t>
+        <w:t xml:space="preserve"> bailando mi bebito </w:t>
       </w:r>
       <w:proofErr w:type="spellStart"/>
       <w:r>
         <w:rPr>
           <w:lang w:val="es-BO"/>
         </w:rPr>
-        <w:t>mas</w:t>
+        <w:t>fiu</w:t>
       </w:r>
       <w:proofErr w:type="spellEnd"/>
       <w:r>
@@ -198,387 +578,16 @@
         <w:rPr>
           <w:lang w:val="es-BO"/>
         </w:rPr>
-        <w:t>rapidas</w:t>
+        <w:t>fiu</w:t>
       </w:r>
       <w:proofErr w:type="spellEnd"/>
-      <w:r>
-        <w:rPr>
-          <w:lang w:val="es-BO"/>
-        </w:rPr>
-        <w:t>.</w:t>
-      </w:r>
-      <w:r>
-        <w:rPr>
-          <w:lang w:val="es-BO"/>
-        </w:rPr>
-        <w:t xml:space="preserve"> </w:t>
-      </w:r>
-    </w:p>
-    <w:p>
-      <w:pPr>
-        <w:rPr>
-          <w:color w:val="4472C4" w:themeColor="accent1"/>
-          <w:lang w:val="es-BO"/>
-        </w:rPr>
-      </w:pPr>
-      <w:proofErr w:type="spellStart"/>
-      <w:r>
-        <w:rPr>
-          <w:color w:val="4472C4" w:themeColor="accent1"/>
-          <w:lang w:val="es-BO"/>
-        </w:rPr>
-        <w:t>Trancisiones</w:t>
-      </w:r>
-      <w:proofErr w:type="spellEnd"/>
-      <w:r>
-        <w:rPr>
-          <w:color w:val="4472C4" w:themeColor="accent1"/>
-          <w:lang w:val="es-BO"/>
-        </w:rPr>
-        <w:t xml:space="preserve"> de escenas</w:t>
-      </w:r>
-    </w:p>
-    <w:p>
-      <w:pPr>
-        <w:rPr>
-          <w:lang w:val="es-BO"/>
-        </w:rPr>
-      </w:pPr>
-      <w:proofErr w:type="spellStart"/>
-      <w:r>
-        <w:rPr>
-          <w:lang w:val="es-BO"/>
-        </w:rPr>
-        <w:t>musica</w:t>
-      </w:r>
-      <w:proofErr w:type="spellEnd"/>
-      <w:r>
-        <w:rPr>
-          <w:lang w:val="es-BO"/>
-        </w:rPr>
-        <w:t xml:space="preserve"> de tensión </w:t>
-      </w:r>
-      <w:proofErr w:type="gramStart"/>
-      <w:r>
-        <w:rPr>
-          <w:lang w:val="es-BO"/>
-        </w:rPr>
-        <w:t>( diálogo</w:t>
-      </w:r>
-      <w:proofErr w:type="gramEnd"/>
-      <w:r>
-        <w:rPr>
-          <w:lang w:val="es-BO"/>
-        </w:rPr>
-        <w:t xml:space="preserve"> con amarillo )</w:t>
-      </w:r>
-    </w:p>
-    <w:p>
-      <w:pPr>
-        <w:rPr>
-          <w:lang w:val="es-BO"/>
-        </w:rPr>
-      </w:pPr>
-      <w:proofErr w:type="spellStart"/>
-      <w:r>
-        <w:rPr>
-          <w:lang w:val="es-BO"/>
-        </w:rPr>
-        <w:t>musica</w:t>
-      </w:r>
-      <w:proofErr w:type="spellEnd"/>
-      <w:r>
-        <w:rPr>
-          <w:lang w:val="es-BO"/>
-        </w:rPr>
-        <w:t xml:space="preserve"> de inicio</w:t>
-      </w:r>
-    </w:p>
-    <w:p>
-      <w:pPr>
-        <w:rPr>
-          <w:lang w:val="es-BO"/>
-        </w:rPr>
-      </w:pPr>
-      <w:proofErr w:type="spellStart"/>
-      <w:r>
-        <w:rPr>
-          <w:lang w:val="es-BO"/>
-        </w:rPr>
-        <w:t>musica</w:t>
-      </w:r>
-      <w:proofErr w:type="spellEnd"/>
-      <w:r>
-        <w:rPr>
-          <w:lang w:val="es-BO"/>
-        </w:rPr>
-        <w:t xml:space="preserve"> final </w:t>
-      </w:r>
-    </w:p>
-    <w:p>
-      <w:pPr>
-        <w:rPr>
-          <w:lang w:val="es-BO"/>
-        </w:rPr>
-      </w:pPr>
-      <w:r>
-        <w:rPr>
-          <w:lang w:val="es-BO"/>
-        </w:rPr>
-        <w:t>Illimani fondo del Desierto</w:t>
-      </w:r>
-    </w:p>
-    <w:p>
-      <w:pPr>
-        <w:rPr>
-          <w:lang w:val="es-BO"/>
-        </w:rPr>
-      </w:pPr>
-      <w:r>
-        <w:rPr>
-          <w:lang w:val="es-BO"/>
-        </w:rPr>
-        <w:t>Interfaz pulir</w:t>
-      </w:r>
-    </w:p>
-    <w:p>
-      <w:pPr>
-        <w:rPr>
-          <w:color w:val="FF0000"/>
-          <w:lang w:val="es-BO"/>
-        </w:rPr>
-      </w:pPr>
-      <w:r>
-        <w:rPr>
-          <w:color w:val="FF0000"/>
-          <w:lang w:val="es-BO"/>
-        </w:rPr>
-        <w:t xml:space="preserve">Prioridad 3 </w:t>
-      </w:r>
-    </w:p>
-    <w:p>
-      <w:pPr>
-        <w:rPr>
-          <w:lang w:val="es-BO"/>
-        </w:rPr>
-      </w:pPr>
-      <w:proofErr w:type="spellStart"/>
-      <w:r>
-        <w:rPr>
-          <w:lang w:val="es-BO"/>
-        </w:rPr>
-        <w:t>Microbus</w:t>
-      </w:r>
-      <w:proofErr w:type="spellEnd"/>
-      <w:r>
-        <w:rPr>
-          <w:lang w:val="es-BO"/>
-        </w:rPr>
-        <w:t xml:space="preserve"> en </w:t>
-      </w:r>
-      <w:proofErr w:type="gramStart"/>
-      <w:r>
-        <w:rPr>
-          <w:lang w:val="es-BO"/>
-        </w:rPr>
-        <w:t>pixel</w:t>
-      </w:r>
-      <w:proofErr w:type="gramEnd"/>
-      <w:r>
-        <w:rPr>
-          <w:lang w:val="es-BO"/>
-        </w:rPr>
-        <w:t xml:space="preserve"> art</w:t>
-      </w:r>
-    </w:p>
-    <w:p>
-      <w:pPr>
-        <w:rPr>
-          <w:lang w:val="es-BO"/>
-        </w:rPr>
-      </w:pPr>
-      <w:proofErr w:type="spellStart"/>
-      <w:r>
-        <w:rPr>
-          <w:lang w:val="es-BO"/>
-        </w:rPr>
-        <w:t>Carmila</w:t>
-      </w:r>
-      <w:proofErr w:type="spellEnd"/>
-      <w:r>
-        <w:rPr>
-          <w:lang w:val="es-BO"/>
-        </w:rPr>
-        <w:t xml:space="preserve"> llega en el </w:t>
-      </w:r>
-      <w:proofErr w:type="spellStart"/>
-      <w:r>
-        <w:rPr>
-          <w:lang w:val="es-BO"/>
-        </w:rPr>
-        <w:t>minibus</w:t>
-      </w:r>
-      <w:proofErr w:type="spellEnd"/>
-      <w:r>
-        <w:rPr>
-          <w:lang w:val="es-BO"/>
-        </w:rPr>
-        <w:t xml:space="preserve"> – Efecto de sonido del </w:t>
-      </w:r>
-      <w:proofErr w:type="spellStart"/>
-      <w:r>
-        <w:rPr>
-          <w:lang w:val="es-BO"/>
-        </w:rPr>
-        <w:t>minibus</w:t>
-      </w:r>
-      <w:proofErr w:type="spellEnd"/>
-    </w:p>
-    <w:p>
-      <w:pPr>
-        <w:rPr>
-          <w:color w:val="FF0000"/>
-          <w:lang w:val="es-BO"/>
-        </w:rPr>
-      </w:pPr>
-      <w:r>
-        <w:rPr>
-          <w:color w:val="FF0000"/>
-          <w:lang w:val="es-BO"/>
-        </w:rPr>
-        <w:t xml:space="preserve">Prioridad 4 </w:t>
-      </w:r>
-    </w:p>
-    <w:p>
-      <w:pPr>
-        <w:rPr>
-          <w:color w:val="4472C4" w:themeColor="accent1"/>
-          <w:lang w:val="es-BO"/>
-        </w:rPr>
-      </w:pPr>
-      <w:r>
-        <w:rPr>
-          <w:color w:val="4472C4" w:themeColor="accent1"/>
-          <w:lang w:val="es-BO"/>
-        </w:rPr>
-        <w:t xml:space="preserve">Retratos </w:t>
-      </w:r>
-      <w:proofErr w:type="spellStart"/>
-      <w:r>
-        <w:rPr>
-          <w:color w:val="4472C4" w:themeColor="accent1"/>
-          <w:lang w:val="es-BO"/>
-        </w:rPr>
-        <w:t>mas</w:t>
-      </w:r>
-      <w:proofErr w:type="spellEnd"/>
-      <w:r>
-        <w:rPr>
-          <w:color w:val="4472C4" w:themeColor="accent1"/>
-          <w:lang w:val="es-BO"/>
-        </w:rPr>
-        <w:t xml:space="preserve"> grandes</w:t>
-      </w:r>
-    </w:p>
-    <w:p>
-      <w:pPr>
-        <w:rPr>
-          <w:lang w:val="es-BO"/>
-        </w:rPr>
-      </w:pPr>
-      <w:r>
-        <w:rPr>
-          <w:lang w:val="es-BO"/>
-        </w:rPr>
-        <w:t xml:space="preserve">Ambiente contaminado </w:t>
-      </w:r>
-    </w:p>
-    <w:p>
-      <w:pPr>
-        <w:rPr>
-          <w:lang w:val="es-BO"/>
-        </w:rPr>
-      </w:pPr>
-      <w:proofErr w:type="spellStart"/>
-      <w:r>
-        <w:rPr>
-          <w:lang w:val="es-BO"/>
-        </w:rPr>
-        <w:t>Contaminacion</w:t>
-      </w:r>
-      <w:proofErr w:type="spellEnd"/>
-      <w:r>
-        <w:rPr>
-          <w:lang w:val="es-BO"/>
-        </w:rPr>
-        <w:t xml:space="preserve"> del transporte (minibuses, </w:t>
-      </w:r>
-      <w:proofErr w:type="gramStart"/>
-      <w:r>
-        <w:rPr>
-          <w:lang w:val="es-BO"/>
-        </w:rPr>
-        <w:t>micro )</w:t>
-      </w:r>
-      <w:proofErr w:type="gramEnd"/>
-    </w:p>
-    <w:p>
-      <w:pPr>
-        <w:rPr>
-          <w:color w:val="FF0000"/>
-          <w:lang w:val="es-BO"/>
-        </w:rPr>
-      </w:pPr>
-      <w:r>
-        <w:rPr>
-          <w:color w:val="FF0000"/>
-          <w:lang w:val="es-BO"/>
-        </w:rPr>
-        <w:t>Prioridad 5</w:t>
-      </w:r>
-    </w:p>
-    <w:p>
-      <w:pPr>
-        <w:rPr>
-          <w:lang w:val="es-BO"/>
-        </w:rPr>
-      </w:pPr>
-      <w:proofErr w:type="spellStart"/>
-      <w:r>
-        <w:rPr>
-          <w:lang w:val="es-BO"/>
-        </w:rPr>
-        <w:t>Sprites</w:t>
-      </w:r>
-      <w:proofErr w:type="spellEnd"/>
-      <w:r>
-        <w:rPr>
-          <w:lang w:val="es-BO"/>
-        </w:rPr>
-        <w:t xml:space="preserve"> bailando mi bebito </w:t>
-      </w:r>
-      <w:proofErr w:type="spellStart"/>
-      <w:r>
-        <w:rPr>
-          <w:lang w:val="es-BO"/>
-        </w:rPr>
-        <w:t>fiu</w:t>
-      </w:r>
-      <w:proofErr w:type="spellEnd"/>
-      <w:r>
-        <w:rPr>
-          <w:lang w:val="es-BO"/>
-        </w:rPr>
-        <w:t xml:space="preserve"> </w:t>
-      </w:r>
-      <w:proofErr w:type="spellStart"/>
-      <w:r>
-        <w:rPr>
-          <w:lang w:val="es-BO"/>
-        </w:rPr>
-        <w:t>fiu</w:t>
-      </w:r>
-      <w:proofErr w:type="spellEnd"/>
+    </w:p>
+    <w:p>
+      <w:pPr>
+        <w:rPr>
+          <w:lang w:val="es-BO"/>
+        </w:rPr>
+      </w:pPr>
     </w:p>
     <w:sectPr>
       <w:pgSz w:w="12240" w:h="15840"/>
@@ -1050,6 +1059,11 @@
       <w:szCs w:val="32"/>
     </w:rPr>
   </w:style>
+  <w:style w:type="character" w:customStyle="1" w:styleId="selectable-text">
+    <w:name w:val="selectable-text"/>
+    <w:basedOn w:val="Fuentedeprrafopredeter"/>
+    <w:rsid w:val="00E200AD"/>
+  </w:style>
 </w:styles>
 </file>
 

</xml_diff>

<commit_message>
Version Final de la DEMO del Videojuego
</commit_message>
<xml_diff>
--- a/Requerimientos.docx
+++ b/Requerimientos.docx
@@ -588,6 +588,75 @@
           <w:lang w:val="es-BO"/>
         </w:rPr>
       </w:pPr>
+    </w:p>
+    <w:p>
+      <w:pPr>
+        <w:rPr>
+          <w:lang w:val="es-BO"/>
+        </w:rPr>
+      </w:pPr>
+    </w:p>
+    <w:p>
+      <w:pPr>
+        <w:rPr>
+          <w:lang w:val="es-BO"/>
+        </w:rPr>
+      </w:pPr>
+    </w:p>
+    <w:p>
+      <w:pPr>
+        <w:rPr>
+          <w:lang w:val="es-BO"/>
+        </w:rPr>
+      </w:pPr>
+    </w:p>
+    <w:p>
+      <w:pPr>
+        <w:rPr>
+          <w:lang w:val="es-BO"/>
+        </w:rPr>
+      </w:pPr>
+      <w:r>
+        <w:rPr>
+          <w:lang w:val="es-BO"/>
+        </w:rPr>
+        <w:lastRenderedPageBreak/>
+        <w:t>Cinemática</w:t>
+      </w:r>
+    </w:p>
+    <w:p>
+      <w:pPr>
+        <w:rPr>
+          <w:lang w:val="es-BO"/>
+        </w:rPr>
+      </w:pPr>
+      <w:r>
+        <w:rPr>
+          <w:lang w:val="es-BO"/>
+        </w:rPr>
+        <w:t>Cambiar textos</w:t>
+      </w:r>
+    </w:p>
+    <w:p>
+      <w:pPr>
+        <w:rPr>
+          <w:lang w:val="es-BO"/>
+        </w:rPr>
+      </w:pPr>
+      <w:r>
+        <w:rPr>
+          <w:lang w:val="es-BO"/>
+        </w:rPr>
+        <w:t xml:space="preserve">Cambiar </w:t>
+      </w:r>
+      <w:proofErr w:type="spellStart"/>
+      <w:r>
+        <w:rPr>
+          <w:lang w:val="es-BO"/>
+        </w:rPr>
+        <w:t>musica</w:t>
+      </w:r>
+      <w:proofErr w:type="spellEnd"/>
     </w:p>
     <w:sectPr>
       <w:pgSz w:w="12240" w:h="15840"/>

</xml_diff>